<commit_message>
update and fix some old writtings
</commit_message>
<xml_diff>
--- a/Application/Basics.docx
+++ b/Application/Basics.docx
@@ -1,6 +1,6 @@
 
 <file path=word/document.xml><?xml version="1.0" encoding="utf-8"?>
-<w:document xmlns:wpc="http://schemas.microsoft.com/office/word/2010/wordprocessingCanvas" xmlns:cx="http://schemas.microsoft.com/office/drawing/2014/chartex" xmlns:cx1="http://schemas.microsoft.com/office/drawing/2015/9/8/chartex" xmlns:cx2="http://schemas.microsoft.com/office/drawing/2015/10/21/chartex" xmlns:cx3="http://schemas.microsoft.com/office/drawing/2016/5/9/chartex" xmlns:cx4="http://schemas.microsoft.com/office/drawing/2016/5/10/chartex" xmlns:cx5="http://schemas.microsoft.com/office/drawing/2016/5/11/chartex" xmlns:cx6="http://schemas.microsoft.com/office/drawing/2016/5/12/chartex" xmlns:cx7="http://schemas.microsoft.com/office/drawing/2016/5/13/chartex" xmlns:cx8="http://schemas.microsoft.com/office/drawing/2016/5/14/chartex" xmlns:mc="http://schemas.openxmlformats.org/markup-compatibility/2006" xmlns:aink="http://schemas.microsoft.com/office/drawing/2016/ink" xmlns:am3d="http://schemas.microsoft.com/office/drawing/2017/model3d" xmlns:o="urn:schemas-microsoft-com:office:office" xmlns:oel="http://schemas.microsoft.com/office/2019/extlst" xmlns:r="http://schemas.openxmlformats.org/officeDocument/2006/relationships" xmlns:m="http://schemas.openxmlformats.org/officeDocument/2006/math" xmlns:v="urn:schemas-microsoft-com:vml" xmlns:wp14="http://schemas.microsoft.com/office/word/2010/wordprocessingDrawing" xmlns:wp="http://schemas.openxmlformats.org/drawingml/2006/wordprocessingDrawing" xmlns:w10="urn:schemas-microsoft-com:office:word" xmlns:w="http://schemas.openxmlformats.org/wordprocessingml/2006/main" xmlns:w14="http://schemas.microsoft.com/office/word/2010/wordml" xmlns:w15="http://schemas.microsoft.com/office/word/2012/wordml" xmlns:w16cex="http://schemas.microsoft.com/office/word/2018/wordml/cex" xmlns:w16cid="http://schemas.microsoft.com/office/word/2016/wordml/cid" xmlns:w16="http://schemas.microsoft.com/office/word/2018/wordml" xmlns:w16sdtdh="http://schemas.microsoft.com/office/word/2020/wordml/sdtdatahash" xmlns:w16se="http://schemas.microsoft.com/office/word/2015/wordml/symex" xmlns:wpg="http://schemas.microsoft.com/office/word/2010/wordprocessingGroup" xmlns:wpi="http://schemas.microsoft.com/office/word/2010/wordprocessingInk" xmlns:wne="http://schemas.microsoft.com/office/word/2006/wordml" xmlns:wps="http://schemas.microsoft.com/office/word/2010/wordprocessingShape" mc:Ignorable="w14 w15 w16se w16cid w16 w16cex w16sdtdh wp14">
+<w:document xmlns:wpc="http://schemas.microsoft.com/office/word/2010/wordprocessingCanvas" xmlns:cx="http://schemas.microsoft.com/office/drawing/2014/chartex" xmlns:cx1="http://schemas.microsoft.com/office/drawing/2015/9/8/chartex" xmlns:cx2="http://schemas.microsoft.com/office/drawing/2015/10/21/chartex" xmlns:cx3="http://schemas.microsoft.com/office/drawing/2016/5/9/chartex" xmlns:cx4="http://schemas.microsoft.com/office/drawing/2016/5/10/chartex" xmlns:cx5="http://schemas.microsoft.com/office/drawing/2016/5/11/chartex" xmlns:cx6="http://schemas.microsoft.com/office/drawing/2016/5/12/chartex" xmlns:cx7="http://schemas.microsoft.com/office/drawing/2016/5/13/chartex" xmlns:cx8="http://schemas.microsoft.com/office/drawing/2016/5/14/chartex" xmlns:mc="http://schemas.openxmlformats.org/markup-compatibility/2006" xmlns:aink="http://schemas.microsoft.com/office/drawing/2016/ink" xmlns:am3d="http://schemas.microsoft.com/office/drawing/2017/model3d" xmlns:o="urn:schemas-microsoft-com:office:office" xmlns:oel="http://schemas.microsoft.com/office/2019/extlst" xmlns:r="http://schemas.openxmlformats.org/officeDocument/2006/relationships" xmlns:m="http://schemas.openxmlformats.org/officeDocument/2006/math" xmlns:v="urn:schemas-microsoft-com:vml" xmlns:wp14="http://schemas.microsoft.com/office/word/2010/wordprocessingDrawing" xmlns:wp="http://schemas.openxmlformats.org/drawingml/2006/wordprocessingDrawing" xmlns:w10="urn:schemas-microsoft-com:office:word" xmlns:w="http://schemas.openxmlformats.org/wordprocessingml/2006/main" xmlns:w14="http://schemas.microsoft.com/office/word/2010/wordml" xmlns:w15="http://schemas.microsoft.com/office/word/2012/wordml" xmlns:w16cex="http://schemas.microsoft.com/office/word/2018/wordml/cex" xmlns:w16cid="http://schemas.microsoft.com/office/word/2016/wordml/cid" xmlns:w16="http://schemas.microsoft.com/office/word/2018/wordml" xmlns:w16du="http://schemas.microsoft.com/office/word/2023/wordml/word16du" xmlns:w16sdtdh="http://schemas.microsoft.com/office/word/2020/wordml/sdtdatahash" xmlns:w16se="http://schemas.microsoft.com/office/word/2015/wordml/symex" xmlns:wpg="http://schemas.microsoft.com/office/word/2010/wordprocessingGroup" xmlns:wpi="http://schemas.microsoft.com/office/word/2010/wordprocessingInk" xmlns:wne="http://schemas.microsoft.com/office/word/2006/wordml" xmlns:wps="http://schemas.microsoft.com/office/word/2010/wordprocessingShape" mc:Ignorable="w14 w15 w16se w16cid w16 w16cex w16sdtdh w16du wp14">
   <w:body>
     <w:p>
       <w:pPr>
@@ -33,7 +33,35 @@
           <w:sz w:val="24"/>
           <w:szCs w:val="24"/>
         </w:rPr>
-        <w:t xml:space="preserve">A good question. In one word it is an interpreter. In receives outside world request(s) and interprets its meaning and according to the interpretation it decides which domain logic to invoke. So, receiving outside world request(s) and interpretation is the first responsibility. Secondly receiving domain logic invocation output is another responsibility which again by interpreting the output of the domain it will </w:t>
+        <w:t>A good question. In one word</w:t>
+      </w:r>
+      <w:r>
+        <w:rPr>
+          <w:sz w:val="24"/>
+          <w:szCs w:val="24"/>
+        </w:rPr>
+        <w:t>:</w:t>
+      </w:r>
+      <w:r>
+        <w:rPr>
+          <w:sz w:val="24"/>
+          <w:szCs w:val="24"/>
+        </w:rPr>
+        <w:t xml:space="preserve"> </w:t>
+      </w:r>
+      <w:r>
+        <w:rPr>
+          <w:sz w:val="24"/>
+          <w:szCs w:val="24"/>
+        </w:rPr>
+        <w:t>the application</w:t>
+      </w:r>
+      <w:r>
+        <w:rPr>
+          <w:sz w:val="24"/>
+          <w:szCs w:val="24"/>
+        </w:rPr>
+        <w:t xml:space="preserve"> is an interpreter. In receives outside world request(s) and interprets its meaning and according to the interpretation it decides which domain logic to invoke. So, receiving outside world request(s) and interpretation is the first responsibility. Secondly receiving domain logic invocation output is another responsibility which again by interpreting the output of the domain it will </w:t>
       </w:r>
       <w:r>
         <w:rPr>
@@ -68,7 +96,7 @@
 </file>
 
 <file path=word/styles.xml><?xml version="1.0" encoding="utf-8"?>
-<w:styles xmlns:mc="http://schemas.openxmlformats.org/markup-compatibility/2006" xmlns:r="http://schemas.openxmlformats.org/officeDocument/2006/relationships" xmlns:w="http://schemas.openxmlformats.org/wordprocessingml/2006/main" xmlns:w14="http://schemas.microsoft.com/office/word/2010/wordml" xmlns:w15="http://schemas.microsoft.com/office/word/2012/wordml" xmlns:w16cex="http://schemas.microsoft.com/office/word/2018/wordml/cex" xmlns:w16cid="http://schemas.microsoft.com/office/word/2016/wordml/cid" xmlns:w16="http://schemas.microsoft.com/office/word/2018/wordml" xmlns:w16sdtdh="http://schemas.microsoft.com/office/word/2020/wordml/sdtdatahash" xmlns:w16se="http://schemas.microsoft.com/office/word/2015/wordml/symex" mc:Ignorable="w14 w15 w16se w16cid w16 w16cex w16sdtdh">
+<w:styles xmlns:mc="http://schemas.openxmlformats.org/markup-compatibility/2006" xmlns:r="http://schemas.openxmlformats.org/officeDocument/2006/relationships" xmlns:w="http://schemas.openxmlformats.org/wordprocessingml/2006/main" xmlns:w14="http://schemas.microsoft.com/office/word/2010/wordml" xmlns:w15="http://schemas.microsoft.com/office/word/2012/wordml" xmlns:w16cex="http://schemas.microsoft.com/office/word/2018/wordml/cex" xmlns:w16cid="http://schemas.microsoft.com/office/word/2016/wordml/cid" xmlns:w16="http://schemas.microsoft.com/office/word/2018/wordml" xmlns:w16du="http://schemas.microsoft.com/office/word/2023/wordml/word16du" xmlns:w16sdtdh="http://schemas.microsoft.com/office/word/2020/wordml/sdtdatahash" xmlns:w16se="http://schemas.microsoft.com/office/word/2015/wordml/symex" mc:Ignorable="w14 w15 w16se w16cid w16 w16cex w16sdtdh w16du">
   <w:docDefaults>
     <w:rPrDefault>
       <w:rPr>

</xml_diff>